<commit_message>
Update Anforderungsliste des Bohrgerät.docx
</commit_message>
<xml_diff>
--- a/Anforderungsliste des Bohrgerät.docx
+++ b/Anforderungsliste des Bohrgerät.docx
@@ -1,7 +1,527 @@
 
 <file path=word/document.xml><?xml version="1.0" encoding="utf-8"?>
-<w:document xmlns:wpc="http://schemas.microsoft.com/office/word/2010/wordprocessingCanvas" xmlns:cx="http://schemas.microsoft.com/office/drawing/2014/chartex" xmlns:cx1="http://schemas.microsoft.com/office/drawing/2015/9/8/chartex" xmlns:cx2="http://schemas.microsoft.com/office/drawing/2015/10/21/chartex" xmlns:cx3="http://schemas.microsoft.com/office/drawing/2016/5/9/chartex" xmlns:cx4="http://schemas.microsoft.com/office/drawing/2016/5/10/chartex" xmlns:cx5="http://schemas.microsoft.com/office/drawing/2016/5/11/chartex" xmlns:cx6="http://schemas.microsoft.com/office/drawing/2016/5/12/chartex" xmlns:cx7="http://schemas.microsoft.com/office/drawing/2016/5/13/chartex" xmlns:cx8="http://schemas.microsoft.com/office/drawing/2016/5/14/chartex" xmlns:mc="http://schemas.openxmlformats.org/markup-compatibility/2006" xmlns:aink="http://schemas.microsoft.com/office/drawing/2016/ink" xmlns:am3d="http://schemas.microsoft.com/office/drawing/2017/model3d" xmlns:o="urn:schemas-microsoft-com:office:office" xmlns:r="http://schemas.openxmlformats.org/officeDocument/2006/relationships" xmlns:m="http://schemas.openxmlformats.org/officeDocument/2006/math" xmlns:v="urn:schemas-microsoft-com:vml" xmlns:wp14="http://schemas.microsoft.com/office/word/2010/wordprocessingDrawing" xmlns:wp="http://schemas.openxmlformats.org/drawingml/2006/wordprocessingDrawing" xmlns:w10="urn:schemas-microsoft-com:office:word" xmlns:w="http://schemas.openxmlformats.org/wordprocessingml/2006/main" xmlns:w14="http://schemas.microsoft.com/office/word/2010/wordml" xmlns:w15="http://schemas.microsoft.com/office/word/2012/wordml" xmlns:w16cex="http://schemas.microsoft.com/office/word/2018/wordml/cex" xmlns:w16cid="http://schemas.microsoft.com/office/word/2016/wordml/cid" xmlns:w16="http://schemas.microsoft.com/office/word/2018/wordml" xmlns:w16sdtdh="http://schemas.microsoft.com/office/word/2020/wordml/sdtdatahash" xmlns:w16se="http://schemas.microsoft.com/office/word/2015/wordml/symex" xmlns:wpg="http://schemas.microsoft.com/office/word/2010/wordprocessingGroup" xmlns:wpi="http://schemas.microsoft.com/office/word/2010/wordprocessingInk" xmlns:wne="http://schemas.microsoft.com/office/word/2006/wordml" xmlns:wps="http://schemas.microsoft.com/office/word/2010/wordprocessingShape" mc:Ignorable="w14 w15 w16se w16cid w16 w16cex w16sdtdh wp14">
+<w:document xmlns:wpc="http://schemas.microsoft.com/office/word/2010/wordprocessingCanvas" xmlns:cx="http://schemas.microsoft.com/office/drawing/2014/chartex" xmlns:cx1="http://schemas.microsoft.com/office/drawing/2015/9/8/chartex" xmlns:cx2="http://schemas.microsoft.com/office/drawing/2015/10/21/chartex" xmlns:cx3="http://schemas.microsoft.com/office/drawing/2016/5/9/chartex" xmlns:cx4="http://schemas.microsoft.com/office/drawing/2016/5/10/chartex" xmlns:cx5="http://schemas.microsoft.com/office/drawing/2016/5/11/chartex" xmlns:cx6="http://schemas.microsoft.com/office/drawing/2016/5/12/chartex" xmlns:cx7="http://schemas.microsoft.com/office/drawing/2016/5/13/chartex" xmlns:cx8="http://schemas.microsoft.com/office/drawing/2016/5/14/chartex" xmlns:mc="http://schemas.openxmlformats.org/markup-compatibility/2006" xmlns:aink="http://schemas.microsoft.com/office/drawing/2016/ink" xmlns:am3d="http://schemas.microsoft.com/office/drawing/2017/model3d" xmlns:o="urn:schemas-microsoft-com:office:office" xmlns:oel="http://schemas.microsoft.com/office/2019/extlst" xmlns:r="http://schemas.openxmlformats.org/officeDocument/2006/relationships" xmlns:m="http://schemas.openxmlformats.org/officeDocument/2006/math" xmlns:v="urn:schemas-microsoft-com:vml" xmlns:wp14="http://schemas.microsoft.com/office/word/2010/wordprocessingDrawing" xmlns:wp="http://schemas.openxmlformats.org/drawingml/2006/wordprocessingDrawing" xmlns:w10="urn:schemas-microsoft-com:office:word" xmlns:w="http://schemas.openxmlformats.org/wordprocessingml/2006/main" xmlns:w14="http://schemas.microsoft.com/office/word/2010/wordml" xmlns:w15="http://schemas.microsoft.com/office/word/2012/wordml" xmlns:w16cex="http://schemas.microsoft.com/office/word/2018/wordml/cex" xmlns:w16cid="http://schemas.microsoft.com/office/word/2016/wordml/cid" xmlns:w16="http://schemas.microsoft.com/office/word/2018/wordml" xmlns:w16sdtdh="http://schemas.microsoft.com/office/word/2020/wordml/sdtdatahash" xmlns:w16se="http://schemas.microsoft.com/office/word/2015/wordml/symex" xmlns:wpg="http://schemas.microsoft.com/office/word/2010/wordprocessingGroup" xmlns:wpi="http://schemas.microsoft.com/office/word/2010/wordprocessingInk" xmlns:wne="http://schemas.microsoft.com/office/word/2006/wordml" xmlns:wps="http://schemas.microsoft.com/office/word/2010/wordprocessingShape" mc:Ignorable="w14 w15 w16se w16cid w16 w16cex w16sdtdh wp14">
   <w:body>
+    <w:p>
+      <w:pPr>
+        <w:rPr>
+          <w:sz w:val="32"/>
+          <w:szCs w:val="32"/>
+          <w:u w:val="single"/>
+        </w:rPr>
+      </w:pPr>
+    </w:p>
+    <w:p>
+      <w:pPr>
+        <w:jc w:val="center"/>
+        <w:rPr>
+          <w:sz w:val="32"/>
+          <w:szCs w:val="32"/>
+        </w:rPr>
+      </w:pPr>
+      <w:r>
+        <w:rPr>
+          <w:sz w:val="32"/>
+          <w:szCs w:val="32"/>
+        </w:rPr>
+        <w:t>2</w:t>
+      </w:r>
+      <w:r>
+        <w:rPr>
+          <w:sz w:val="32"/>
+          <w:szCs w:val="32"/>
+        </w:rPr>
+        <w:t>-</w:t>
+      </w:r>
+      <w:r>
+        <w:rPr>
+          <w:sz w:val="32"/>
+          <w:szCs w:val="32"/>
+        </w:rPr>
+        <w:t>stufiges schrägverzahntes koaxiales Getriebe</w:t>
+      </w:r>
+    </w:p>
+    <w:p>
+      <w:pPr>
+        <w:jc w:val="center"/>
+        <w:rPr>
+          <w:sz w:val="32"/>
+          <w:szCs w:val="32"/>
+        </w:rPr>
+      </w:pPr>
+      <w:r>
+        <w:rPr>
+          <w:sz w:val="32"/>
+          <w:szCs w:val="32"/>
+        </w:rPr>
+        <w:t>Abgabe Testat 3 Gruppe 3 -XX.07.2022</w:t>
+      </w:r>
+    </w:p>
+    <w:p>
+      <w:pPr>
+        <w:jc w:val="center"/>
+        <w:rPr>
+          <w:sz w:val="32"/>
+          <w:szCs w:val="32"/>
+        </w:rPr>
+      </w:pPr>
+      <w:r>
+        <w:rPr>
+          <w:sz w:val="32"/>
+          <w:szCs w:val="32"/>
+        </w:rPr>
+        <w:t>Prof. Dr. Lindner</w:t>
+      </w:r>
+    </w:p>
+    <w:p>
+      <w:pPr>
+        <w:rPr>
+          <w:sz w:val="32"/>
+          <w:szCs w:val="32"/>
+          <w:u w:val="single"/>
+        </w:rPr>
+      </w:pPr>
+    </w:p>
+    <w:p>
+      <w:pPr>
+        <w:rPr>
+          <w:sz w:val="32"/>
+          <w:szCs w:val="32"/>
+          <w:u w:val="single"/>
+        </w:rPr>
+      </w:pPr>
+    </w:p>
+    <w:p>
+      <w:pPr>
+        <w:rPr>
+          <w:sz w:val="32"/>
+          <w:szCs w:val="32"/>
+          <w:u w:val="single"/>
+        </w:rPr>
+      </w:pPr>
+    </w:p>
+    <w:p>
+      <w:pPr>
+        <w:rPr>
+          <w:sz w:val="32"/>
+          <w:szCs w:val="32"/>
+          <w:u w:val="single"/>
+        </w:rPr>
+      </w:pPr>
+    </w:p>
+    <w:p>
+      <w:pPr>
+        <w:rPr>
+          <w:sz w:val="32"/>
+          <w:szCs w:val="32"/>
+          <w:u w:val="single"/>
+        </w:rPr>
+      </w:pPr>
+    </w:p>
+    <w:p>
+      <w:pPr>
+        <w:rPr>
+          <w:sz w:val="32"/>
+          <w:szCs w:val="32"/>
+          <w:u w:val="single"/>
+        </w:rPr>
+      </w:pPr>
+    </w:p>
+    <w:p>
+      <w:pPr>
+        <w:rPr>
+          <w:sz w:val="32"/>
+          <w:szCs w:val="32"/>
+          <w:u w:val="single"/>
+        </w:rPr>
+      </w:pPr>
+    </w:p>
+    <w:p>
+      <w:pPr>
+        <w:rPr>
+          <w:sz w:val="32"/>
+          <w:szCs w:val="32"/>
+          <w:u w:val="single"/>
+        </w:rPr>
+      </w:pPr>
+    </w:p>
+    <w:p>
+      <w:pPr>
+        <w:rPr>
+          <w:sz w:val="32"/>
+          <w:szCs w:val="32"/>
+          <w:u w:val="single"/>
+        </w:rPr>
+      </w:pPr>
+    </w:p>
+    <w:p>
+      <w:pPr>
+        <w:rPr>
+          <w:sz w:val="32"/>
+          <w:szCs w:val="32"/>
+          <w:u w:val="single"/>
+        </w:rPr>
+      </w:pPr>
+    </w:p>
+    <w:p>
+      <w:pPr>
+        <w:rPr>
+          <w:sz w:val="32"/>
+          <w:szCs w:val="32"/>
+          <w:u w:val="single"/>
+        </w:rPr>
+      </w:pPr>
+    </w:p>
+    <w:p>
+      <w:pPr>
+        <w:rPr>
+          <w:sz w:val="32"/>
+          <w:szCs w:val="32"/>
+          <w:u w:val="single"/>
+        </w:rPr>
+      </w:pPr>
+    </w:p>
+    <w:p>
+      <w:pPr>
+        <w:rPr>
+          <w:sz w:val="32"/>
+          <w:szCs w:val="32"/>
+          <w:u w:val="single"/>
+        </w:rPr>
+      </w:pPr>
+    </w:p>
+    <w:p>
+      <w:pPr>
+        <w:rPr>
+          <w:sz w:val="32"/>
+          <w:szCs w:val="32"/>
+          <w:u w:val="single"/>
+        </w:rPr>
+      </w:pPr>
+    </w:p>
+    <w:p>
+      <w:pPr>
+        <w:rPr>
+          <w:sz w:val="32"/>
+          <w:szCs w:val="32"/>
+          <w:u w:val="single"/>
+        </w:rPr>
+      </w:pPr>
+    </w:p>
+    <w:p>
+      <w:pPr>
+        <w:rPr>
+          <w:sz w:val="32"/>
+          <w:szCs w:val="32"/>
+          <w:u w:val="single"/>
+        </w:rPr>
+      </w:pPr>
+    </w:p>
+    <w:p>
+      <w:pPr>
+        <w:rPr>
+          <w:sz w:val="32"/>
+          <w:szCs w:val="32"/>
+          <w:u w:val="single"/>
+        </w:rPr>
+      </w:pPr>
+    </w:p>
+    <w:p>
+      <w:pPr>
+        <w:rPr>
+          <w:sz w:val="32"/>
+          <w:szCs w:val="32"/>
+          <w:u w:val="single"/>
+        </w:rPr>
+      </w:pPr>
+    </w:p>
+    <w:p>
+      <w:pPr>
+        <w:rPr>
+          <w:sz w:val="32"/>
+          <w:szCs w:val="32"/>
+          <w:u w:val="single"/>
+        </w:rPr>
+      </w:pPr>
+    </w:p>
+    <w:p>
+      <w:r>
+        <w:lastRenderedPageBreak/>
+        <w:t>Inhaltsverzeichnis</w:t>
+      </w:r>
+    </w:p>
+    <w:p>
+      <w:pPr>
+        <w:pStyle w:val="Listenabsatz"/>
+        <w:numPr>
+          <w:ilvl w:val="0"/>
+          <w:numId w:val="7"/>
+        </w:numPr>
+      </w:pPr>
+      <w:r>
+        <w:t>Anforderungsliste</w:t>
+      </w:r>
+    </w:p>
+    <w:p>
+      <w:pPr>
+        <w:pStyle w:val="Listenabsatz"/>
+        <w:numPr>
+          <w:ilvl w:val="0"/>
+          <w:numId w:val="7"/>
+        </w:numPr>
+      </w:pPr>
+      <w:r>
+        <w:t>Skizzen</w:t>
+      </w:r>
+    </w:p>
+    <w:p>
+      <w:pPr>
+        <w:pStyle w:val="Listenabsatz"/>
+      </w:pPr>
+    </w:p>
+    <w:p>
+      <w:pPr>
+        <w:pStyle w:val="Listenabsatz"/>
+        <w:numPr>
+          <w:ilvl w:val="1"/>
+          <w:numId w:val="7"/>
+        </w:numPr>
+      </w:pPr>
+      <w:r>
+        <w:t>Prinzip-Skizze</w:t>
+      </w:r>
+    </w:p>
+    <w:p>
+      <w:pPr>
+        <w:pStyle w:val="Listenabsatz"/>
+        <w:numPr>
+          <w:ilvl w:val="1"/>
+          <w:numId w:val="7"/>
+        </w:numPr>
+      </w:pPr>
+      <w:r>
+        <w:t>Entwurf-Skizze</w:t>
+      </w:r>
+    </w:p>
+    <w:p>
+      <w:pPr>
+        <w:pStyle w:val="Listenabsatz"/>
+        <w:numPr>
+          <w:ilvl w:val="0"/>
+          <w:numId w:val="7"/>
+        </w:numPr>
+      </w:pPr>
+      <w:r>
+        <w:t>Berechnungen</w:t>
+      </w:r>
+    </w:p>
+    <w:p>
+      <w:pPr>
+        <w:pStyle w:val="Listenabsatz"/>
+        <w:numPr>
+          <w:ilvl w:val="1"/>
+          <w:numId w:val="7"/>
+        </w:numPr>
+      </w:pPr>
+    </w:p>
+    <w:p>
+      <w:pPr>
+        <w:rPr>
+          <w:sz w:val="32"/>
+          <w:szCs w:val="32"/>
+          <w:u w:val="single"/>
+        </w:rPr>
+      </w:pPr>
+    </w:p>
+    <w:p>
+      <w:pPr>
+        <w:rPr>
+          <w:sz w:val="32"/>
+          <w:szCs w:val="32"/>
+          <w:u w:val="single"/>
+        </w:rPr>
+      </w:pPr>
+    </w:p>
+    <w:p>
+      <w:pPr>
+        <w:rPr>
+          <w:sz w:val="32"/>
+          <w:szCs w:val="32"/>
+          <w:u w:val="single"/>
+        </w:rPr>
+      </w:pPr>
+    </w:p>
+    <w:p>
+      <w:pPr>
+        <w:rPr>
+          <w:sz w:val="32"/>
+          <w:szCs w:val="32"/>
+          <w:u w:val="single"/>
+        </w:rPr>
+      </w:pPr>
+    </w:p>
+    <w:p>
+      <w:pPr>
+        <w:rPr>
+          <w:sz w:val="32"/>
+          <w:szCs w:val="32"/>
+          <w:u w:val="single"/>
+        </w:rPr>
+      </w:pPr>
+    </w:p>
+    <w:p>
+      <w:pPr>
+        <w:rPr>
+          <w:sz w:val="32"/>
+          <w:szCs w:val="32"/>
+          <w:u w:val="single"/>
+        </w:rPr>
+      </w:pPr>
+    </w:p>
+    <w:p>
+      <w:pPr>
+        <w:rPr>
+          <w:sz w:val="32"/>
+          <w:szCs w:val="32"/>
+          <w:u w:val="single"/>
+        </w:rPr>
+      </w:pPr>
+    </w:p>
+    <w:p>
+      <w:pPr>
+        <w:rPr>
+          <w:sz w:val="32"/>
+          <w:szCs w:val="32"/>
+          <w:u w:val="single"/>
+        </w:rPr>
+      </w:pPr>
+    </w:p>
+    <w:p>
+      <w:pPr>
+        <w:rPr>
+          <w:sz w:val="32"/>
+          <w:szCs w:val="32"/>
+          <w:u w:val="single"/>
+        </w:rPr>
+      </w:pPr>
+    </w:p>
+    <w:p>
+      <w:pPr>
+        <w:rPr>
+          <w:sz w:val="32"/>
+          <w:szCs w:val="32"/>
+          <w:u w:val="single"/>
+        </w:rPr>
+      </w:pPr>
+    </w:p>
+    <w:p>
+      <w:pPr>
+        <w:rPr>
+          <w:sz w:val="32"/>
+          <w:szCs w:val="32"/>
+          <w:u w:val="single"/>
+        </w:rPr>
+      </w:pPr>
+    </w:p>
+    <w:p>
+      <w:pPr>
+        <w:rPr>
+          <w:sz w:val="32"/>
+          <w:szCs w:val="32"/>
+          <w:u w:val="single"/>
+        </w:rPr>
+      </w:pPr>
+    </w:p>
+    <w:p>
+      <w:pPr>
+        <w:rPr>
+          <w:sz w:val="32"/>
+          <w:szCs w:val="32"/>
+          <w:u w:val="single"/>
+        </w:rPr>
+      </w:pPr>
+    </w:p>
+    <w:p>
+      <w:pPr>
+        <w:rPr>
+          <w:sz w:val="32"/>
+          <w:szCs w:val="32"/>
+          <w:u w:val="single"/>
+        </w:rPr>
+      </w:pPr>
+    </w:p>
+    <w:p>
+      <w:pPr>
+        <w:rPr>
+          <w:sz w:val="32"/>
+          <w:szCs w:val="32"/>
+          <w:u w:val="single"/>
+        </w:rPr>
+      </w:pPr>
+    </w:p>
+    <w:p>
+      <w:pPr>
+        <w:rPr>
+          <w:sz w:val="32"/>
+          <w:szCs w:val="32"/>
+          <w:u w:val="single"/>
+        </w:rPr>
+      </w:pPr>
+    </w:p>
+    <w:p>
+      <w:pPr>
+        <w:rPr>
+          <w:sz w:val="32"/>
+          <w:szCs w:val="32"/>
+          <w:u w:val="single"/>
+        </w:rPr>
+      </w:pPr>
+    </w:p>
+    <w:p>
+      <w:pPr>
+        <w:rPr>
+          <w:sz w:val="32"/>
+          <w:szCs w:val="32"/>
+          <w:u w:val="single"/>
+        </w:rPr>
+      </w:pPr>
+    </w:p>
+    <w:p>
+      <w:pPr>
+        <w:rPr>
+          <w:sz w:val="32"/>
+          <w:szCs w:val="32"/>
+          <w:u w:val="single"/>
+        </w:rPr>
+      </w:pPr>
+    </w:p>
+    <w:p>
+      <w:pPr>
+        <w:rPr>
+          <w:sz w:val="32"/>
+          <w:szCs w:val="32"/>
+          <w:u w:val="single"/>
+        </w:rPr>
+      </w:pPr>
+    </w:p>
+    <w:p>
+      <w:pPr>
+        <w:rPr>
+          <w:sz w:val="32"/>
+          <w:szCs w:val="32"/>
+          <w:u w:val="single"/>
+        </w:rPr>
+      </w:pPr>
+    </w:p>
+    <w:p>
+      <w:pPr>
+        <w:rPr>
+          <w:sz w:val="32"/>
+          <w:szCs w:val="32"/>
+          <w:u w:val="single"/>
+        </w:rPr>
+      </w:pPr>
+    </w:p>
     <w:p>
       <w:pPr>
         <w:rPr>
@@ -476,7 +996,6 @@
         </w:numPr>
       </w:pPr>
       <w:r>
-        <w:lastRenderedPageBreak/>
         <w:t>Koaxiale Ausrichtung der An- und Abtriebswelle</w:t>
       </w:r>
     </w:p>
@@ -680,7 +1199,7 @@
 </file>
 
 <file path=word/endnotes.xml><?xml version="1.0" encoding="utf-8"?>
-<w:endnotes xmlns:wpc="http://schemas.microsoft.com/office/word/2010/wordprocessingCanvas" xmlns:cx="http://schemas.microsoft.com/office/drawing/2014/chartex" xmlns:cx1="http://schemas.microsoft.com/office/drawing/2015/9/8/chartex" xmlns:cx2="http://schemas.microsoft.com/office/drawing/2015/10/21/chartex" xmlns:cx3="http://schemas.microsoft.com/office/drawing/2016/5/9/chartex" xmlns:cx4="http://schemas.microsoft.com/office/drawing/2016/5/10/chartex" xmlns:cx5="http://schemas.microsoft.com/office/drawing/2016/5/11/chartex" xmlns:cx6="http://schemas.microsoft.com/office/drawing/2016/5/12/chartex" xmlns:cx7="http://schemas.microsoft.com/office/drawing/2016/5/13/chartex" xmlns:cx8="http://schemas.microsoft.com/office/drawing/2016/5/14/chartex" xmlns:mc="http://schemas.openxmlformats.org/markup-compatibility/2006" xmlns:aink="http://schemas.microsoft.com/office/drawing/2016/ink" xmlns:am3d="http://schemas.microsoft.com/office/drawing/2017/model3d" xmlns:o="urn:schemas-microsoft-com:office:office" xmlns:r="http://schemas.openxmlformats.org/officeDocument/2006/relationships" xmlns:m="http://schemas.openxmlformats.org/officeDocument/2006/math" xmlns:v="urn:schemas-microsoft-com:vml" xmlns:wp14="http://schemas.microsoft.com/office/word/2010/wordprocessingDrawing" xmlns:wp="http://schemas.openxmlformats.org/drawingml/2006/wordprocessingDrawing" xmlns:w10="urn:schemas-microsoft-com:office:word" xmlns:w="http://schemas.openxmlformats.org/wordprocessingml/2006/main" xmlns:w14="http://schemas.microsoft.com/office/word/2010/wordml" xmlns:w15="http://schemas.microsoft.com/office/word/2012/wordml" xmlns:w16cex="http://schemas.microsoft.com/office/word/2018/wordml/cex" xmlns:w16cid="http://schemas.microsoft.com/office/word/2016/wordml/cid" xmlns:w16="http://schemas.microsoft.com/office/word/2018/wordml" xmlns:w16sdtdh="http://schemas.microsoft.com/office/word/2020/wordml/sdtdatahash" xmlns:w16se="http://schemas.microsoft.com/office/word/2015/wordml/symex" xmlns:wpg="http://schemas.microsoft.com/office/word/2010/wordprocessingGroup" xmlns:wpi="http://schemas.microsoft.com/office/word/2010/wordprocessingInk" xmlns:wne="http://schemas.microsoft.com/office/word/2006/wordml" xmlns:wps="http://schemas.microsoft.com/office/word/2010/wordprocessingShape" mc:Ignorable="w14 w15 w16se w16cid w16 w16cex w16sdtdh wp14">
+<w:endnotes xmlns:wpc="http://schemas.microsoft.com/office/word/2010/wordprocessingCanvas" xmlns:cx="http://schemas.microsoft.com/office/drawing/2014/chartex" xmlns:cx1="http://schemas.microsoft.com/office/drawing/2015/9/8/chartex" xmlns:cx2="http://schemas.microsoft.com/office/drawing/2015/10/21/chartex" xmlns:cx3="http://schemas.microsoft.com/office/drawing/2016/5/9/chartex" xmlns:cx4="http://schemas.microsoft.com/office/drawing/2016/5/10/chartex" xmlns:cx5="http://schemas.microsoft.com/office/drawing/2016/5/11/chartex" xmlns:cx6="http://schemas.microsoft.com/office/drawing/2016/5/12/chartex" xmlns:cx7="http://schemas.microsoft.com/office/drawing/2016/5/13/chartex" xmlns:cx8="http://schemas.microsoft.com/office/drawing/2016/5/14/chartex" xmlns:mc="http://schemas.openxmlformats.org/markup-compatibility/2006" xmlns:aink="http://schemas.microsoft.com/office/drawing/2016/ink" xmlns:am3d="http://schemas.microsoft.com/office/drawing/2017/model3d" xmlns:o="urn:schemas-microsoft-com:office:office" xmlns:oel="http://schemas.microsoft.com/office/2019/extlst" xmlns:r="http://schemas.openxmlformats.org/officeDocument/2006/relationships" xmlns:m="http://schemas.openxmlformats.org/officeDocument/2006/math" xmlns:v="urn:schemas-microsoft-com:vml" xmlns:wp14="http://schemas.microsoft.com/office/word/2010/wordprocessingDrawing" xmlns:wp="http://schemas.openxmlformats.org/drawingml/2006/wordprocessingDrawing" xmlns:w10="urn:schemas-microsoft-com:office:word" xmlns:w="http://schemas.openxmlformats.org/wordprocessingml/2006/main" xmlns:w14="http://schemas.microsoft.com/office/word/2010/wordml" xmlns:w15="http://schemas.microsoft.com/office/word/2012/wordml" xmlns:w16cex="http://schemas.microsoft.com/office/word/2018/wordml/cex" xmlns:w16cid="http://schemas.microsoft.com/office/word/2016/wordml/cid" xmlns:w16="http://schemas.microsoft.com/office/word/2018/wordml" xmlns:w16sdtdh="http://schemas.microsoft.com/office/word/2020/wordml/sdtdatahash" xmlns:w16se="http://schemas.microsoft.com/office/word/2015/wordml/symex" xmlns:wpg="http://schemas.microsoft.com/office/word/2010/wordprocessingGroup" xmlns:wpi="http://schemas.microsoft.com/office/word/2010/wordprocessingInk" xmlns:wne="http://schemas.microsoft.com/office/word/2006/wordml" xmlns:wps="http://schemas.microsoft.com/office/word/2010/wordprocessingShape" mc:Ignorable="w14 w15 w16se w16cid w16 w16cex w16sdtdh wp14">
   <w:endnote w:type="separator" w:id="-1">
     <w:p>
       <w:pPr>
@@ -705,7 +1224,7 @@
 </file>
 
 <file path=word/footer1.xml><?xml version="1.0" encoding="utf-8"?>
-<w:ftr xmlns:wpc="http://schemas.microsoft.com/office/word/2010/wordprocessingCanvas" xmlns:cx="http://schemas.microsoft.com/office/drawing/2014/chartex" xmlns:cx1="http://schemas.microsoft.com/office/drawing/2015/9/8/chartex" xmlns:cx2="http://schemas.microsoft.com/office/drawing/2015/10/21/chartex" xmlns:cx3="http://schemas.microsoft.com/office/drawing/2016/5/9/chartex" xmlns:cx4="http://schemas.microsoft.com/office/drawing/2016/5/10/chartex" xmlns:cx5="http://schemas.microsoft.com/office/drawing/2016/5/11/chartex" xmlns:cx6="http://schemas.microsoft.com/office/drawing/2016/5/12/chartex" xmlns:cx7="http://schemas.microsoft.com/office/drawing/2016/5/13/chartex" xmlns:cx8="http://schemas.microsoft.com/office/drawing/2016/5/14/chartex" xmlns:mc="http://schemas.openxmlformats.org/markup-compatibility/2006" xmlns:aink="http://schemas.microsoft.com/office/drawing/2016/ink" xmlns:am3d="http://schemas.microsoft.com/office/drawing/2017/model3d" xmlns:o="urn:schemas-microsoft-com:office:office" xmlns:r="http://schemas.openxmlformats.org/officeDocument/2006/relationships" xmlns:m="http://schemas.openxmlformats.org/officeDocument/2006/math" xmlns:v="urn:schemas-microsoft-com:vml" xmlns:wp14="http://schemas.microsoft.com/office/word/2010/wordprocessingDrawing" xmlns:wp="http://schemas.openxmlformats.org/drawingml/2006/wordprocessingDrawing" xmlns:w10="urn:schemas-microsoft-com:office:word" xmlns:w="http://schemas.openxmlformats.org/wordprocessingml/2006/main" xmlns:w14="http://schemas.microsoft.com/office/word/2010/wordml" xmlns:w15="http://schemas.microsoft.com/office/word/2012/wordml" xmlns:w16cex="http://schemas.microsoft.com/office/word/2018/wordml/cex" xmlns:w16cid="http://schemas.microsoft.com/office/word/2016/wordml/cid" xmlns:w16="http://schemas.microsoft.com/office/word/2018/wordml" xmlns:w16sdtdh="http://schemas.microsoft.com/office/word/2020/wordml/sdtdatahash" xmlns:w16se="http://schemas.microsoft.com/office/word/2015/wordml/symex" xmlns:wpg="http://schemas.microsoft.com/office/word/2010/wordprocessingGroup" xmlns:wpi="http://schemas.microsoft.com/office/word/2010/wordprocessingInk" xmlns:wne="http://schemas.microsoft.com/office/word/2006/wordml" xmlns:wps="http://schemas.microsoft.com/office/word/2010/wordprocessingShape" mc:Ignorable="w14 w15 w16se w16cid w16 w16cex w16sdtdh wp14">
+<w:ftr xmlns:wpc="http://schemas.microsoft.com/office/word/2010/wordprocessingCanvas" xmlns:cx="http://schemas.microsoft.com/office/drawing/2014/chartex" xmlns:cx1="http://schemas.microsoft.com/office/drawing/2015/9/8/chartex" xmlns:cx2="http://schemas.microsoft.com/office/drawing/2015/10/21/chartex" xmlns:cx3="http://schemas.microsoft.com/office/drawing/2016/5/9/chartex" xmlns:cx4="http://schemas.microsoft.com/office/drawing/2016/5/10/chartex" xmlns:cx5="http://schemas.microsoft.com/office/drawing/2016/5/11/chartex" xmlns:cx6="http://schemas.microsoft.com/office/drawing/2016/5/12/chartex" xmlns:cx7="http://schemas.microsoft.com/office/drawing/2016/5/13/chartex" xmlns:cx8="http://schemas.microsoft.com/office/drawing/2016/5/14/chartex" xmlns:mc="http://schemas.openxmlformats.org/markup-compatibility/2006" xmlns:aink="http://schemas.microsoft.com/office/drawing/2016/ink" xmlns:am3d="http://schemas.microsoft.com/office/drawing/2017/model3d" xmlns:o="urn:schemas-microsoft-com:office:office" xmlns:oel="http://schemas.microsoft.com/office/2019/extlst" xmlns:r="http://schemas.openxmlformats.org/officeDocument/2006/relationships" xmlns:m="http://schemas.openxmlformats.org/officeDocument/2006/math" xmlns:v="urn:schemas-microsoft-com:vml" xmlns:wp14="http://schemas.microsoft.com/office/word/2010/wordprocessingDrawing" xmlns:wp="http://schemas.openxmlformats.org/drawingml/2006/wordprocessingDrawing" xmlns:w10="urn:schemas-microsoft-com:office:word" xmlns:w="http://schemas.openxmlformats.org/wordprocessingml/2006/main" xmlns:w14="http://schemas.microsoft.com/office/word/2010/wordml" xmlns:w15="http://schemas.microsoft.com/office/word/2012/wordml" xmlns:w16cex="http://schemas.microsoft.com/office/word/2018/wordml/cex" xmlns:w16cid="http://schemas.microsoft.com/office/word/2016/wordml/cid" xmlns:w16="http://schemas.microsoft.com/office/word/2018/wordml" xmlns:w16sdtdh="http://schemas.microsoft.com/office/word/2020/wordml/sdtdatahash" xmlns:w16se="http://schemas.microsoft.com/office/word/2015/wordml/symex" xmlns:wpg="http://schemas.microsoft.com/office/word/2010/wordprocessingGroup" xmlns:wpi="http://schemas.microsoft.com/office/word/2010/wordprocessingInk" xmlns:wne="http://schemas.microsoft.com/office/word/2006/wordml" xmlns:wps="http://schemas.microsoft.com/office/word/2010/wordprocessingShape" mc:Ignorable="w14 w15 w16se w16cid w16 w16cex w16sdtdh wp14">
   <w:p>
     <w:pPr>
       <w:pStyle w:val="Fuzeile"/>
@@ -767,14 +1286,41 @@
         <w:szCs w:val="20"/>
       </w:rPr>
       <w:tab/>
-      <w:t xml:space="preserve">08.01.2022 </w:t>
+    </w:r>
+    <w:r>
+      <w:rPr>
+        <w:sz w:val="20"/>
+        <w:szCs w:val="20"/>
+      </w:rPr>
+      <w:t>11</w:t>
+    </w:r>
+    <w:r>
+      <w:rPr>
+        <w:sz w:val="20"/>
+        <w:szCs w:val="20"/>
+      </w:rPr>
+      <w:t>.0</w:t>
+    </w:r>
+    <w:r>
+      <w:rPr>
+        <w:sz w:val="20"/>
+        <w:szCs w:val="20"/>
+      </w:rPr>
+      <w:t>7</w:t>
+    </w:r>
+    <w:r>
+      <w:rPr>
+        <w:sz w:val="20"/>
+        <w:szCs w:val="20"/>
+      </w:rPr>
+      <w:t xml:space="preserve">.2022 </w:t>
     </w:r>
   </w:p>
 </w:ftr>
 </file>
 
 <file path=word/footnotes.xml><?xml version="1.0" encoding="utf-8"?>
-<w:footnotes xmlns:wpc="http://schemas.microsoft.com/office/word/2010/wordprocessingCanvas" xmlns:cx="http://schemas.microsoft.com/office/drawing/2014/chartex" xmlns:cx1="http://schemas.microsoft.com/office/drawing/2015/9/8/chartex" xmlns:cx2="http://schemas.microsoft.com/office/drawing/2015/10/21/chartex" xmlns:cx3="http://schemas.microsoft.com/office/drawing/2016/5/9/chartex" xmlns:cx4="http://schemas.microsoft.com/office/drawing/2016/5/10/chartex" xmlns:cx5="http://schemas.microsoft.com/office/drawing/2016/5/11/chartex" xmlns:cx6="http://schemas.microsoft.com/office/drawing/2016/5/12/chartex" xmlns:cx7="http://schemas.microsoft.com/office/drawing/2016/5/13/chartex" xmlns:cx8="http://schemas.microsoft.com/office/drawing/2016/5/14/chartex" xmlns:mc="http://schemas.openxmlformats.org/markup-compatibility/2006" xmlns:aink="http://schemas.microsoft.com/office/drawing/2016/ink" xmlns:am3d="http://schemas.microsoft.com/office/drawing/2017/model3d" xmlns:o="urn:schemas-microsoft-com:office:office" xmlns:r="http://schemas.openxmlformats.org/officeDocument/2006/relationships" xmlns:m="http://schemas.openxmlformats.org/officeDocument/2006/math" xmlns:v="urn:schemas-microsoft-com:vml" xmlns:wp14="http://schemas.microsoft.com/office/word/2010/wordprocessingDrawing" xmlns:wp="http://schemas.openxmlformats.org/drawingml/2006/wordprocessingDrawing" xmlns:w10="urn:schemas-microsoft-com:office:word" xmlns:w="http://schemas.openxmlformats.org/wordprocessingml/2006/main" xmlns:w14="http://schemas.microsoft.com/office/word/2010/wordml" xmlns:w15="http://schemas.microsoft.com/office/word/2012/wordml" xmlns:w16cex="http://schemas.microsoft.com/office/word/2018/wordml/cex" xmlns:w16cid="http://schemas.microsoft.com/office/word/2016/wordml/cid" xmlns:w16="http://schemas.microsoft.com/office/word/2018/wordml" xmlns:w16sdtdh="http://schemas.microsoft.com/office/word/2020/wordml/sdtdatahash" xmlns:w16se="http://schemas.microsoft.com/office/word/2015/wordml/symex" xmlns:wpg="http://schemas.microsoft.com/office/word/2010/wordprocessingGroup" xmlns:wpi="http://schemas.microsoft.com/office/word/2010/wordprocessingInk" xmlns:wne="http://schemas.microsoft.com/office/word/2006/wordml" xmlns:wps="http://schemas.microsoft.com/office/word/2010/wordprocessingShape" mc:Ignorable="w14 w15 w16se w16cid w16 w16cex w16sdtdh wp14">
+<w:footnotes xmlns:wpc="http://schemas.microsoft.com/office/word/2010/wordprocessingCanvas" xmlns:cx="http://schemas.microsoft.com/office/drawing/2014/chartex" xmlns:cx1="http://schemas.microsoft.com/office/drawing/2015/9/8/chartex" xmlns:cx2="http://schemas.microsoft.com/office/drawing/2015/10/21/chartex" xmlns:cx3="http://schemas.microsoft.com/office/drawing/2016/5/9/chartex" xmlns:cx4="http://schemas.microsoft.com/office/drawing/2016/5/10/chartex" xmlns:cx5="http://schemas.microsoft.com/office/drawing/2016/5/11/chartex" xmlns:cx6="http://schemas.microsoft.com/office/drawing/2016/5/12/chartex" xmlns:cx7="http://schemas.microsoft.com/office/drawing/2016/5/13/chartex" xmlns:cx8="http://schemas.microsoft.com/office/drawing/2016/5/14/chartex" xmlns:mc="http://schemas.openxmlformats.org/markup-compatibility/2006" xmlns:aink="http://schemas.microsoft.com/office/drawing/2016/ink" xmlns:am3d="http://schemas.microsoft.com/office/drawing/2017/model3d" xmlns:o="urn:schemas-microsoft-com:office:office" xmlns:oel="http://schemas.microsoft.com/office/2019/extlst" xmlns:r="http://schemas.openxmlformats.org/officeDocument/2006/relationships" xmlns:m="http://schemas.openxmlformats.org/officeDocument/2006/math" xmlns:v="urn:schemas-microsoft-com:vml" xmlns:wp14="http://schemas.microsoft.com/office/word/2010/wordprocessingDrawing" xmlns:wp="http://schemas.openxmlformats.org/drawingml/2006/wordprocessingDrawing" xmlns:w10="urn:schemas-microsoft-com:office:word" xmlns:w="http://schemas.openxmlformats.org/wordprocessingml/2006/main" xmlns:w14="http://schemas.microsoft.com/office/word/2010/wordml" xmlns:w15="http://schemas.microsoft.com/office/word/2012/wordml" xmlns:w16cex="http://schemas.microsoft.com/office/word/2018/wordml/cex" xmlns:w16cid="http://schemas.microsoft.com/office/word/2016/wordml/cid" xmlns:w16="http://schemas.microsoft.com/office/word/2018/wordml" xmlns:w16sdtdh="http://schemas.microsoft.com/office/word/2020/wordml/sdtdatahash" xmlns:w16se="http://schemas.microsoft.com/office/word/2015/wordml/symex" xmlns:wpg="http://schemas.microsoft.com/office/word/2010/wordprocessingGroup" xmlns:wpi="http://schemas.microsoft.com/office/word/2010/wordprocessingInk" xmlns:wne="http://schemas.microsoft.com/office/word/2006/wordml" xmlns:wps="http://schemas.microsoft.com/office/word/2010/wordprocessingShape" mc:Ignorable="w14 w15 w16se w16cid w16 w16cex w16sdtdh wp14">
   <w:footnote w:type="separator" w:id="-1">
     <w:p>
       <w:pPr>
@@ -799,7 +1345,7 @@
 </file>
 
 <file path=word/numbering.xml><?xml version="1.0" encoding="utf-8"?>
-<w:numbering xmlns:wpc="http://schemas.microsoft.com/office/word/2010/wordprocessingCanvas" xmlns:cx="http://schemas.microsoft.com/office/drawing/2014/chartex" xmlns:cx1="http://schemas.microsoft.com/office/drawing/2015/9/8/chartex" xmlns:cx2="http://schemas.microsoft.com/office/drawing/2015/10/21/chartex" xmlns:cx3="http://schemas.microsoft.com/office/drawing/2016/5/9/chartex" xmlns:cx4="http://schemas.microsoft.com/office/drawing/2016/5/10/chartex" xmlns:cx5="http://schemas.microsoft.com/office/drawing/2016/5/11/chartex" xmlns:cx6="http://schemas.microsoft.com/office/drawing/2016/5/12/chartex" xmlns:cx7="http://schemas.microsoft.com/office/drawing/2016/5/13/chartex" xmlns:cx8="http://schemas.microsoft.com/office/drawing/2016/5/14/chartex" xmlns:mc="http://schemas.openxmlformats.org/markup-compatibility/2006" xmlns:aink="http://schemas.microsoft.com/office/drawing/2016/ink" xmlns:am3d="http://schemas.microsoft.com/office/drawing/2017/model3d" xmlns:o="urn:schemas-microsoft-com:office:office" xmlns:r="http://schemas.openxmlformats.org/officeDocument/2006/relationships" xmlns:m="http://schemas.openxmlformats.org/officeDocument/2006/math" xmlns:v="urn:schemas-microsoft-com:vml" xmlns:wp14="http://schemas.microsoft.com/office/word/2010/wordprocessingDrawing" xmlns:wp="http://schemas.openxmlformats.org/drawingml/2006/wordprocessingDrawing" xmlns:w10="urn:schemas-microsoft-com:office:word" xmlns:w="http://schemas.openxmlformats.org/wordprocessingml/2006/main" xmlns:w14="http://schemas.microsoft.com/office/word/2010/wordml" xmlns:w15="http://schemas.microsoft.com/office/word/2012/wordml" xmlns:w16cex="http://schemas.microsoft.com/office/word/2018/wordml/cex" xmlns:w16cid="http://schemas.microsoft.com/office/word/2016/wordml/cid" xmlns:w16="http://schemas.microsoft.com/office/word/2018/wordml" xmlns:w16sdtdh="http://schemas.microsoft.com/office/word/2020/wordml/sdtdatahash" xmlns:w16se="http://schemas.microsoft.com/office/word/2015/wordml/symex" xmlns:wpg="http://schemas.microsoft.com/office/word/2010/wordprocessingGroup" xmlns:wpi="http://schemas.microsoft.com/office/word/2010/wordprocessingInk" xmlns:wne="http://schemas.microsoft.com/office/word/2006/wordml" xmlns:wps="http://schemas.microsoft.com/office/word/2010/wordprocessingShape" mc:Ignorable="w14 w15 w16se w16cid w16 w16cex w16sdtdh wp14">
+<w:numbering xmlns:wpc="http://schemas.microsoft.com/office/word/2010/wordprocessingCanvas" xmlns:cx="http://schemas.microsoft.com/office/drawing/2014/chartex" xmlns:cx1="http://schemas.microsoft.com/office/drawing/2015/9/8/chartex" xmlns:cx2="http://schemas.microsoft.com/office/drawing/2015/10/21/chartex" xmlns:cx3="http://schemas.microsoft.com/office/drawing/2016/5/9/chartex" xmlns:cx4="http://schemas.microsoft.com/office/drawing/2016/5/10/chartex" xmlns:cx5="http://schemas.microsoft.com/office/drawing/2016/5/11/chartex" xmlns:cx6="http://schemas.microsoft.com/office/drawing/2016/5/12/chartex" xmlns:cx7="http://schemas.microsoft.com/office/drawing/2016/5/13/chartex" xmlns:cx8="http://schemas.microsoft.com/office/drawing/2016/5/14/chartex" xmlns:mc="http://schemas.openxmlformats.org/markup-compatibility/2006" xmlns:aink="http://schemas.microsoft.com/office/drawing/2016/ink" xmlns:am3d="http://schemas.microsoft.com/office/drawing/2017/model3d" xmlns:o="urn:schemas-microsoft-com:office:office" xmlns:oel="http://schemas.microsoft.com/office/2019/extlst" xmlns:r="http://schemas.openxmlformats.org/officeDocument/2006/relationships" xmlns:m="http://schemas.openxmlformats.org/officeDocument/2006/math" xmlns:v="urn:schemas-microsoft-com:vml" xmlns:wp14="http://schemas.microsoft.com/office/word/2010/wordprocessingDrawing" xmlns:wp="http://schemas.openxmlformats.org/drawingml/2006/wordprocessingDrawing" xmlns:w10="urn:schemas-microsoft-com:office:word" xmlns:w="http://schemas.openxmlformats.org/wordprocessingml/2006/main" xmlns:w14="http://schemas.microsoft.com/office/word/2010/wordml" xmlns:w15="http://schemas.microsoft.com/office/word/2012/wordml" xmlns:w16cex="http://schemas.microsoft.com/office/word/2018/wordml/cex" xmlns:w16cid="http://schemas.microsoft.com/office/word/2016/wordml/cid" xmlns:w16="http://schemas.microsoft.com/office/word/2018/wordml" xmlns:w16sdtdh="http://schemas.microsoft.com/office/word/2020/wordml/sdtdatahash" xmlns:w16se="http://schemas.microsoft.com/office/word/2015/wordml/symex" xmlns:wpg="http://schemas.microsoft.com/office/word/2010/wordprocessingGroup" xmlns:wpi="http://schemas.microsoft.com/office/word/2010/wordprocessingInk" xmlns:wne="http://schemas.microsoft.com/office/word/2006/wordml" xmlns:wps="http://schemas.microsoft.com/office/word/2010/wordprocessingShape" mc:Ignorable="w14 w15 w16se w16cid w16 w16cex w16sdtdh wp14">
   <w:abstractNum w:abstractNumId="0" w15:restartNumberingAfterBreak="0">
     <w:nsid w:val="05204135"/>
     <w:multiLevelType w:val="hybridMultilevel"/>
@@ -1366,6 +1912,95 @@
     </w:lvl>
   </w:abstractNum>
   <w:abstractNum w:abstractNumId="5" w15:restartNumberingAfterBreak="0">
+    <w:nsid w:val="3FC230E2"/>
+    <w:multiLevelType w:val="multilevel"/>
+    <w:tmpl w:val="0407001F"/>
+    <w:lvl w:ilvl="0">
+      <w:start w:val="1"/>
+      <w:numFmt w:val="decimal"/>
+      <w:lvlText w:val="%1."/>
+      <w:lvlJc w:val="left"/>
+      <w:pPr>
+        <w:ind w:left="360" w:hanging="360"/>
+      </w:pPr>
+      <w:rPr>
+        <w:rFonts w:hint="default"/>
+      </w:rPr>
+    </w:lvl>
+    <w:lvl w:ilvl="1">
+      <w:start w:val="1"/>
+      <w:numFmt w:val="decimal"/>
+      <w:lvlText w:val="%1.%2."/>
+      <w:lvlJc w:val="left"/>
+      <w:pPr>
+        <w:ind w:left="792" w:hanging="432"/>
+      </w:pPr>
+    </w:lvl>
+    <w:lvl w:ilvl="2">
+      <w:start w:val="1"/>
+      <w:numFmt w:val="decimal"/>
+      <w:lvlText w:val="%1.%2.%3."/>
+      <w:lvlJc w:val="left"/>
+      <w:pPr>
+        <w:ind w:left="1224" w:hanging="504"/>
+      </w:pPr>
+    </w:lvl>
+    <w:lvl w:ilvl="3">
+      <w:start w:val="1"/>
+      <w:numFmt w:val="decimal"/>
+      <w:lvlText w:val="%1.%2.%3.%4."/>
+      <w:lvlJc w:val="left"/>
+      <w:pPr>
+        <w:ind w:left="1728" w:hanging="648"/>
+      </w:pPr>
+    </w:lvl>
+    <w:lvl w:ilvl="4">
+      <w:start w:val="1"/>
+      <w:numFmt w:val="decimal"/>
+      <w:lvlText w:val="%1.%2.%3.%4.%5."/>
+      <w:lvlJc w:val="left"/>
+      <w:pPr>
+        <w:ind w:left="2232" w:hanging="792"/>
+      </w:pPr>
+    </w:lvl>
+    <w:lvl w:ilvl="5">
+      <w:start w:val="1"/>
+      <w:numFmt w:val="decimal"/>
+      <w:lvlText w:val="%1.%2.%3.%4.%5.%6."/>
+      <w:lvlJc w:val="left"/>
+      <w:pPr>
+        <w:ind w:left="2736" w:hanging="936"/>
+      </w:pPr>
+    </w:lvl>
+    <w:lvl w:ilvl="6">
+      <w:start w:val="1"/>
+      <w:numFmt w:val="decimal"/>
+      <w:lvlText w:val="%1.%2.%3.%4.%5.%6.%7."/>
+      <w:lvlJc w:val="left"/>
+      <w:pPr>
+        <w:ind w:left="3240" w:hanging="1080"/>
+      </w:pPr>
+    </w:lvl>
+    <w:lvl w:ilvl="7">
+      <w:start w:val="1"/>
+      <w:numFmt w:val="decimal"/>
+      <w:lvlText w:val="%1.%2.%3.%4.%5.%6.%7.%8."/>
+      <w:lvlJc w:val="left"/>
+      <w:pPr>
+        <w:ind w:left="3744" w:hanging="1224"/>
+      </w:pPr>
+    </w:lvl>
+    <w:lvl w:ilvl="8">
+      <w:start w:val="1"/>
+      <w:numFmt w:val="decimal"/>
+      <w:lvlText w:val="%1.%2.%3.%4.%5.%6.%7.%8.%9."/>
+      <w:lvlJc w:val="left"/>
+      <w:pPr>
+        <w:ind w:left="4320" w:hanging="1440"/>
+      </w:pPr>
+    </w:lvl>
+  </w:abstractNum>
+  <w:abstractNum w:abstractNumId="6" w15:restartNumberingAfterBreak="0">
     <w:nsid w:val="79E50A6E"/>
     <w:multiLevelType w:val="hybridMultilevel"/>
     <w:tmpl w:val="C6A67C8E"/>
@@ -1478,23 +2113,26 @@
       </w:rPr>
     </w:lvl>
   </w:abstractNum>
-  <w:num w:numId="1">
+  <w:num w:numId="1" w16cid:durableId="182746561">
     <w:abstractNumId w:val="2"/>
   </w:num>
-  <w:num w:numId="2">
+  <w:num w:numId="2" w16cid:durableId="1387219260">
     <w:abstractNumId w:val="0"/>
   </w:num>
-  <w:num w:numId="3">
+  <w:num w:numId="3" w16cid:durableId="1895971996">
     <w:abstractNumId w:val="4"/>
   </w:num>
-  <w:num w:numId="4">
-    <w:abstractNumId w:val="5"/>
+  <w:num w:numId="4" w16cid:durableId="136534693">
+    <w:abstractNumId w:val="6"/>
   </w:num>
-  <w:num w:numId="5">
+  <w:num w:numId="5" w16cid:durableId="1461992503">
     <w:abstractNumId w:val="1"/>
   </w:num>
-  <w:num w:numId="6">
+  <w:num w:numId="6" w16cid:durableId="439032435">
     <w:abstractNumId w:val="3"/>
+  </w:num>
+  <w:num w:numId="7" w16cid:durableId="1194876923">
+    <w:abstractNumId w:val="5"/>
   </w:num>
 </w:numbering>
 </file>
@@ -1898,6 +2536,28 @@
     <w:name w:val="Normal"/>
     <w:qFormat/>
   </w:style>
+  <w:style w:type="paragraph" w:styleId="berschrift2">
+    <w:name w:val="heading 2"/>
+    <w:basedOn w:val="Standard"/>
+    <w:next w:val="Standard"/>
+    <w:link w:val="berschrift2Zchn"/>
+    <w:uiPriority w:val="9"/>
+    <w:unhideWhenUsed/>
+    <w:qFormat/>
+    <w:rsid w:val="00141B7F"/>
+    <w:pPr>
+      <w:keepNext/>
+      <w:keepLines/>
+      <w:spacing w:before="40" w:after="0"/>
+      <w:outlineLvl w:val="1"/>
+    </w:pPr>
+    <w:rPr>
+      <w:rFonts w:asciiTheme="majorHAnsi" w:eastAsiaTheme="majorEastAsia" w:hAnsiTheme="majorHAnsi" w:cstheme="majorBidi"/>
+      <w:color w:val="365F91" w:themeColor="accent1" w:themeShade="BF"/>
+      <w:sz w:val="26"/>
+      <w:szCs w:val="26"/>
+    </w:rPr>
+  </w:style>
   <w:style w:type="character" w:default="1" w:styleId="Absatz-Standardschriftart">
     <w:name w:val="Default Paragraph Font"/>
     <w:uiPriority w:val="1"/>
@@ -1979,6 +2639,19 @@
     <w:link w:val="Fuzeile"/>
     <w:uiPriority w:val="99"/>
     <w:rsid w:val="00317EDC"/>
+  </w:style>
+  <w:style w:type="character" w:customStyle="1" w:styleId="berschrift2Zchn">
+    <w:name w:val="Überschrift 2 Zchn"/>
+    <w:basedOn w:val="Absatz-Standardschriftart"/>
+    <w:link w:val="berschrift2"/>
+    <w:uiPriority w:val="9"/>
+    <w:rsid w:val="00141B7F"/>
+    <w:rPr>
+      <w:rFonts w:asciiTheme="majorHAnsi" w:eastAsiaTheme="majorEastAsia" w:hAnsiTheme="majorHAnsi" w:cstheme="majorBidi"/>
+      <w:color w:val="365F91" w:themeColor="accent1" w:themeShade="BF"/>
+      <w:sz w:val="26"/>
+      <w:szCs w:val="26"/>
+    </w:rPr>
   </w:style>
 </w:styles>
 </file>

</xml_diff>